<commit_message>
results started. Unfinished AI section in results
</commit_message>
<xml_diff>
--- a/Methods/Methods.docx
+++ b/Methods/Methods.docx
@@ -357,7 +357,7 @@
                           </pic:cNvPicPr>
                         </pic:nvPicPr>
                         <pic:blipFill rotWithShape="1">
-                          <a:blip r:embed="rId5" cstate="print">
+                          <a:blip r:embed="rId7" cstate="print">
                             <a:extLst>
                               <a:ext uri="{28A0092B-C50C-407E-A947-70E740481C1C}">
                                 <a14:useLocalDpi xmlns:a14="http://schemas.microsoft.com/office/drawing/2010/main" val="0"/>
@@ -485,7 +485,7 @@
                   <o:lock v:ext="edit" aspectratio="t"/>
                 </v:shapetype>
                 <v:shape id="Picture 2" o:spid="_x0000_s1027" type="#_x0000_t75" alt="Chart&#10;&#10;Description automatically generated" style="position:absolute;width:32639;height:21266;visibility:visible;mso-wrap-style:square" o:gfxdata="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">
-                  <v:imagedata r:id="rId6" o:title="Chart&#10;&#10;Description automatically generated" croptop="6713f" cropbottom="29134f" cropleft="21056f" cropright="18849f"/>
+                  <v:imagedata r:id="rId8" o:title="Chart&#10;&#10;Description automatically generated" croptop="6713f" cropbottom="29134f" cropleft="21056f" cropright="18849f"/>
                 </v:shape>
                 <v:shapetype id="_x0000_t202" coordsize="21600,21600" o:spt="202" path="m,l,21600r21600,l21600,xe">
                   <v:stroke joinstyle="miter"/>
@@ -576,7 +576,13 @@
         <w:t xml:space="preserve"> what zone the player occupies in the cone. </w:t>
       </w:r>
       <w:r>
-        <w:t>To help with testing at this stage, a gizmo or spotlight to check which zone the player is currently in and if they have been spotted would be beneficial.</w:t>
+        <w:t>To help with testing at this stage, a gizmo or spotlight</w:t>
+      </w:r>
+      <w:r>
+        <w:t xml:space="preserve"> </w:t>
+      </w:r>
+      <w:r>
+        <w:t>to check which zone the player is currently in and if they have been spotted would be beneficial.</w:t>
       </w:r>
     </w:p>
     <w:p/>
@@ -627,7 +633,7 @@
                           </pic:cNvPicPr>
                         </pic:nvPicPr>
                         <pic:blipFill>
-                          <a:blip r:embed="rId7" cstate="print">
+                          <a:blip r:embed="rId9" cstate="print">
                             <a:extLst>
                               <a:ext uri="{28A0092B-C50C-407E-A947-70E740481C1C}">
                                 <a14:useLocalDpi xmlns:a14="http://schemas.microsoft.com/office/drawing/2010/main" val="0"/>
@@ -714,7 +720,7 @@
             <w:pict>
               <v:group w14:anchorId="0E905BB7" id="Group 3" o:spid="_x0000_s1029" style="position:absolute;margin-left:213.2pt;margin-top:.6pt;width:264.4pt;height:206.55pt;z-index:251663360;mso-position-horizontal:right;mso-position-horizontal-relative:margin" coordsize="33578,26231" o:gfxdata="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">
                 <v:shape id="Picture 1" o:spid="_x0000_s1030" type="#_x0000_t75" alt="A screenshot of a video game&#10;&#10;Description automatically generated" style="position:absolute;width:33578;height:21913;visibility:visible;mso-wrap-style:square" o:gfxdata="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">
-                  <v:imagedata r:id="rId8" o:title="A screenshot of a video game&#10;&#10;Description automatically generated"/>
+                  <v:imagedata r:id="rId10" o:title="A screenshot of a video game&#10;&#10;Description automatically generated"/>
                 </v:shape>
                 <v:shape id="Text Box 1" o:spid="_x0000_s1031" type="#_x0000_t202" style="position:absolute;top:22479;width:33578;height:3752;visibility:visible;mso-wrap-style:square;v-text-anchor:top" o:gfxdata="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" stroked="f">
                   <v:textbox style="mso-fit-shape-to-text:t" inset="0,0,0,0">
@@ -958,7 +964,7 @@
                           </pic:cNvPicPr>
                         </pic:nvPicPr>
                         <pic:blipFill rotWithShape="1">
-                          <a:blip r:embed="rId9" cstate="print">
+                          <a:blip r:embed="rId11" cstate="print">
                             <a:extLst>
                               <a:ext uri="{28A0092B-C50C-407E-A947-70E740481C1C}">
                                 <a14:useLocalDpi xmlns:a14="http://schemas.microsoft.com/office/drawing/2010/main" val="0"/>
@@ -1024,7 +1030,7 @@
                   </v:textbox>
                 </v:shape>
                 <v:shape id="Picture 1" o:spid="_x0000_s1034" type="#_x0000_t75" alt="A picture containing diagram&#10;&#10;Description automatically generated" style="position:absolute;width:51885;height:20955;visibility:visible;mso-wrap-style:square" o:gfxdata="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">
-                  <v:imagedata r:id="rId10" o:title="A picture containing diagram&#10;&#10;Description automatically generated" croptop="9900f" cropbottom="21785f" cropleft="4975f" cropright="8063f"/>
+                  <v:imagedata r:id="rId12" o:title="A picture containing diagram&#10;&#10;Description automatically generated" croptop="9900f" cropbottom="21785f" cropleft="4975f" cropright="8063f"/>
                 </v:shape>
                 <w10:wrap type="square" anchorx="margin"/>
               </v:group>
@@ -1060,6 +1066,56 @@
     </w:sectPr>
   </w:body>
 </w:document>
+</file>
+
+<file path=word/endnotes.xml><?xml version="1.0" encoding="utf-8"?>
+<w:endnotes xmlns:wpc="http://schemas.microsoft.com/office/word/2010/wordprocessingCanvas" xmlns:cx="http://schemas.microsoft.com/office/drawing/2014/chartex" xmlns:cx1="http://schemas.microsoft.com/office/drawing/2015/9/8/chartex" xmlns:cx2="http://schemas.microsoft.com/office/drawing/2015/10/21/chartex" xmlns:cx3="http://schemas.microsoft.com/office/drawing/2016/5/9/chartex" xmlns:cx4="http://schemas.microsoft.com/office/drawing/2016/5/10/chartex" xmlns:cx5="http://schemas.microsoft.com/office/drawing/2016/5/11/chartex" xmlns:cx6="http://schemas.microsoft.com/office/drawing/2016/5/12/chartex" xmlns:cx7="http://schemas.microsoft.com/office/drawing/2016/5/13/chartex" xmlns:cx8="http://schemas.microsoft.com/office/drawing/2016/5/14/chartex" xmlns:mc="http://schemas.openxmlformats.org/markup-compatibility/2006" xmlns:aink="http://schemas.microsoft.com/office/drawing/2016/ink" xmlns:am3d="http://schemas.microsoft.com/office/drawing/2017/model3d" xmlns:o="urn:schemas-microsoft-com:office:office" xmlns:oel="http://schemas.microsoft.com/office/2019/extlst" xmlns:r="http://schemas.openxmlformats.org/officeDocument/2006/relationships" xmlns:m="http://schemas.openxmlformats.org/officeDocument/2006/math" xmlns:v="urn:schemas-microsoft-com:vml" xmlns:wp14="http://schemas.microsoft.com/office/word/2010/wordprocessingDrawing" xmlns:wp="http://schemas.openxmlformats.org/drawingml/2006/wordprocessingDrawing" xmlns:w10="urn:schemas-microsoft-com:office:word" xmlns:w="http://schemas.openxmlformats.org/wordprocessingml/2006/main" xmlns:w14="http://schemas.microsoft.com/office/word/2010/wordml" xmlns:w15="http://schemas.microsoft.com/office/word/2012/wordml" xmlns:w16cex="http://schemas.microsoft.com/office/word/2018/wordml/cex" xmlns:w16cid="http://schemas.microsoft.com/office/word/2016/wordml/cid" xmlns:w16="http://schemas.microsoft.com/office/word/2018/wordml" xmlns:w16du="http://schemas.microsoft.com/office/word/2023/wordml/word16du" xmlns:w16sdtdh="http://schemas.microsoft.com/office/word/2020/wordml/sdtdatahash" xmlns:w16se="http://schemas.microsoft.com/office/word/2015/wordml/symex" xmlns:wpg="http://schemas.microsoft.com/office/word/2010/wordprocessingGroup" xmlns:wpi="http://schemas.microsoft.com/office/word/2010/wordprocessingInk" xmlns:wne="http://schemas.microsoft.com/office/word/2006/wordml" xmlns:wps="http://schemas.microsoft.com/office/word/2010/wordprocessingShape" mc:Ignorable="w14 w15 w16se w16cid w16 w16cex w16sdtdh wp14">
+  <w:endnote w:type="separator" w:id="-1">
+    <w:p>
+      <w:pPr>
+        <w:spacing w:after="0" w:line="240" w:lineRule="auto"/>
+      </w:pPr>
+      <w:r>
+        <w:separator/>
+      </w:r>
+    </w:p>
+  </w:endnote>
+  <w:endnote w:type="continuationSeparator" w:id="0">
+    <w:p>
+      <w:pPr>
+        <w:spacing w:after="0" w:line="240" w:lineRule="auto"/>
+      </w:pPr>
+      <w:r>
+        <w:continuationSeparator/>
+      </w:r>
+    </w:p>
+  </w:endnote>
+</w:endnotes>
+</file>
+
+<file path=word/footnotes.xml><?xml version="1.0" encoding="utf-8"?>
+<w:footnotes xmlns:wpc="http://schemas.microsoft.com/office/word/2010/wordprocessingCanvas" xmlns:cx="http://schemas.microsoft.com/office/drawing/2014/chartex" xmlns:cx1="http://schemas.microsoft.com/office/drawing/2015/9/8/chartex" xmlns:cx2="http://schemas.microsoft.com/office/drawing/2015/10/21/chartex" xmlns:cx3="http://schemas.microsoft.com/office/drawing/2016/5/9/chartex" xmlns:cx4="http://schemas.microsoft.com/office/drawing/2016/5/10/chartex" xmlns:cx5="http://schemas.microsoft.com/office/drawing/2016/5/11/chartex" xmlns:cx6="http://schemas.microsoft.com/office/drawing/2016/5/12/chartex" xmlns:cx7="http://schemas.microsoft.com/office/drawing/2016/5/13/chartex" xmlns:cx8="http://schemas.microsoft.com/office/drawing/2016/5/14/chartex" xmlns:mc="http://schemas.openxmlformats.org/markup-compatibility/2006" xmlns:aink="http://schemas.microsoft.com/office/drawing/2016/ink" xmlns:am3d="http://schemas.microsoft.com/office/drawing/2017/model3d" xmlns:o="urn:schemas-microsoft-com:office:office" xmlns:oel="http://schemas.microsoft.com/office/2019/extlst" xmlns:r="http://schemas.openxmlformats.org/officeDocument/2006/relationships" xmlns:m="http://schemas.openxmlformats.org/officeDocument/2006/math" xmlns:v="urn:schemas-microsoft-com:vml" xmlns:wp14="http://schemas.microsoft.com/office/word/2010/wordprocessingDrawing" xmlns:wp="http://schemas.openxmlformats.org/drawingml/2006/wordprocessingDrawing" xmlns:w10="urn:schemas-microsoft-com:office:word" xmlns:w="http://schemas.openxmlformats.org/wordprocessingml/2006/main" xmlns:w14="http://schemas.microsoft.com/office/word/2010/wordml" xmlns:w15="http://schemas.microsoft.com/office/word/2012/wordml" xmlns:w16cex="http://schemas.microsoft.com/office/word/2018/wordml/cex" xmlns:w16cid="http://schemas.microsoft.com/office/word/2016/wordml/cid" xmlns:w16="http://schemas.microsoft.com/office/word/2018/wordml" xmlns:w16du="http://schemas.microsoft.com/office/word/2023/wordml/word16du" xmlns:w16sdtdh="http://schemas.microsoft.com/office/word/2020/wordml/sdtdatahash" xmlns:w16se="http://schemas.microsoft.com/office/word/2015/wordml/symex" xmlns:wpg="http://schemas.microsoft.com/office/word/2010/wordprocessingGroup" xmlns:wpi="http://schemas.microsoft.com/office/word/2010/wordprocessingInk" xmlns:wne="http://schemas.microsoft.com/office/word/2006/wordml" xmlns:wps="http://schemas.microsoft.com/office/word/2010/wordprocessingShape" mc:Ignorable="w14 w15 w16se w16cid w16 w16cex w16sdtdh wp14">
+  <w:footnote w:type="separator" w:id="-1">
+    <w:p>
+      <w:pPr>
+        <w:spacing w:after="0" w:line="240" w:lineRule="auto"/>
+      </w:pPr>
+      <w:r>
+        <w:separator/>
+      </w:r>
+    </w:p>
+  </w:footnote>
+  <w:footnote w:type="continuationSeparator" w:id="0">
+    <w:p>
+      <w:pPr>
+        <w:spacing w:after="0" w:line="240" w:lineRule="auto"/>
+      </w:pPr>
+      <w:r>
+        <w:continuationSeparator/>
+      </w:r>
+    </w:p>
+  </w:footnote>
+</w:footnotes>
 </file>
 
 <file path=word/numbering.xml><?xml version="1.0" encoding="utf-8"?>
@@ -1639,6 +1695,50 @@
       <w:szCs w:val="18"/>
     </w:rPr>
   </w:style>
+  <w:style w:type="paragraph" w:styleId="Header">
+    <w:name w:val="header"/>
+    <w:basedOn w:val="Normal"/>
+    <w:link w:val="HeaderChar"/>
+    <w:uiPriority w:val="99"/>
+    <w:unhideWhenUsed/>
+    <w:rsid w:val="00443DD4"/>
+    <w:pPr>
+      <w:tabs>
+        <w:tab w:val="center" w:pos="4513"/>
+        <w:tab w:val="right" w:pos="9026"/>
+      </w:tabs>
+      <w:spacing w:after="0" w:line="240" w:lineRule="auto"/>
+    </w:pPr>
+  </w:style>
+  <w:style w:type="character" w:customStyle="1" w:styleId="HeaderChar">
+    <w:name w:val="Header Char"/>
+    <w:basedOn w:val="DefaultParagraphFont"/>
+    <w:link w:val="Header"/>
+    <w:uiPriority w:val="99"/>
+    <w:rsid w:val="00443DD4"/>
+  </w:style>
+  <w:style w:type="paragraph" w:styleId="Footer">
+    <w:name w:val="footer"/>
+    <w:basedOn w:val="Normal"/>
+    <w:link w:val="FooterChar"/>
+    <w:uiPriority w:val="99"/>
+    <w:unhideWhenUsed/>
+    <w:rsid w:val="00443DD4"/>
+    <w:pPr>
+      <w:tabs>
+        <w:tab w:val="center" w:pos="4513"/>
+        <w:tab w:val="right" w:pos="9026"/>
+      </w:tabs>
+      <w:spacing w:after="0" w:line="240" w:lineRule="auto"/>
+    </w:pPr>
+  </w:style>
+  <w:style w:type="character" w:customStyle="1" w:styleId="FooterChar">
+    <w:name w:val="Footer Char"/>
+    <w:basedOn w:val="DefaultParagraphFont"/>
+    <w:link w:val="Footer"/>
+    <w:uiPriority w:val="99"/>
+    <w:rsid w:val="00443DD4"/>
+  </w:style>
 </w:styles>
 </file>
 

</xml_diff>

<commit_message>
Objective 2 completed. Requirements, methods, testing, results all done.
</commit_message>
<xml_diff>
--- a/Methods/Methods.docx
+++ b/Methods/Methods.docx
@@ -216,7 +216,15 @@
         <w:t xml:space="preserve">This project was developed using an agile methodology. </w:t>
       </w:r>
       <w:r>
-        <w:t>Specifically, each major objective was run in an iterative loop of design, implementation and testing. This ensured each objective was completed to a good quality before moving o</w:t>
+        <w:t xml:space="preserve">Specifically, each major objective was run in an iterative loop of design, </w:t>
+      </w:r>
+      <w:proofErr w:type="gramStart"/>
+      <w:r>
+        <w:t>implementation</w:t>
+      </w:r>
+      <w:proofErr w:type="gramEnd"/>
+      <w:r>
+        <w:t xml:space="preserve"> and testing. This ensured each objective was completed to a good quality before moving o</w:t>
       </w:r>
       <w:r>
         <w:t>n</w:t>
@@ -265,12 +273,28 @@
     </w:p>
     <w:p>
       <w:r>
-        <w:t xml:space="preserve">To track the progress of the project I designed a work plan in the form of a Gantt chart and this was updated regularly to reflect the progress made on the project. Coinciding with the agile methodology, there was a reflection every weekend to ensure I was on target with the project and if I wasn`t, I could move some of the objectives around and rethink my work plan. This allowed me to be flexible and still complete the project to a high degree. </w:t>
-      </w:r>
-    </w:p>
-    <w:p>
-      <w:r>
-        <w:t>The methodology chapter is broken up into 10 different parts, one for each objective. These sub-chapters include at least the design and implementation required to complete that objective. They may also include the requirements, evaluation and testing of the objective/implementation.</w:t>
+        <w:t xml:space="preserve">To track the progress of the project I designed a work plan in the form of a Gantt </w:t>
+      </w:r>
+      <w:proofErr w:type="gramStart"/>
+      <w:r>
+        <w:t>chart</w:t>
+      </w:r>
+      <w:proofErr w:type="gramEnd"/>
+      <w:r>
+        <w:t xml:space="preserve"> and this was updated regularly to reflect the progress made on the project. Coinciding with the agile methodology, there was a reflection every weekend to ensure I was on target with the project and if I wasn`t, I could move some of the objectives around and rethink my work plan. This allowed me to be flexible and still complete the project to a high degree. </w:t>
+      </w:r>
+    </w:p>
+    <w:p>
+      <w:r>
+        <w:t xml:space="preserve">The methodology chapter is broken up into 10 different parts, one for each objective. These sub-chapters include at least the design and implementation required to complete that objective. They may also include the requirements, </w:t>
+      </w:r>
+      <w:proofErr w:type="gramStart"/>
+      <w:r>
+        <w:t>evaluation</w:t>
+      </w:r>
+      <w:proofErr w:type="gramEnd"/>
+      <w:r>
+        <w:t xml:space="preserve"> and testing of the objective/implementation.</w:t>
       </w:r>
     </w:p>
     <w:p>
@@ -398,7 +422,29 @@
                                   <w:szCs w:val="16"/>
                                   <w:highlight w:val="black"/>
                                 </w:rPr>
-                                <w:t>An example of an Enemy Vision Cone. 15 vision zones, split into 5 zone types.  The higher the zone type, the slower the detection. 'a', 'b' and 'c' are the close, medium and wide angles respectively, displayed with the blue lines.</w:t>
+                                <w:t xml:space="preserve">An example of an Enemy Vision Cone. 15 vision zones, split into 5 zone types.  The higher the zone type, the slower the detection. 'a', 'b' and 'c' are the close, </w:t>
+                              </w:r>
+                              <w:proofErr w:type="gramStart"/>
+                              <w:r>
+                                <w:rPr>
+                                  <w:i/>
+                                  <w:iCs/>
+                                  <w:sz w:val="16"/>
+                                  <w:szCs w:val="16"/>
+                                  <w:highlight w:val="black"/>
+                                </w:rPr>
+                                <w:t>medium</w:t>
+                              </w:r>
+                              <w:proofErr w:type="gramEnd"/>
+                              <w:r>
+                                <w:rPr>
+                                  <w:i/>
+                                  <w:iCs/>
+                                  <w:sz w:val="16"/>
+                                  <w:szCs w:val="16"/>
+                                  <w:highlight w:val="black"/>
+                                </w:rPr>
+                                <w:t xml:space="preserve"> and wide angles respectively, displayed with the blue lines.</w:t>
                               </w:r>
                             </w:p>
                           </w:txbxContent>
@@ -465,7 +511,29 @@
                             <w:szCs w:val="16"/>
                             <w:highlight w:val="black"/>
                           </w:rPr>
-                          <w:t>An example of an Enemy Vision Cone. 15 vision zones, split into 5 zone types.  The higher the zone type, the slower the detection. 'a', 'b' and 'c' are the close, medium and wide angles respectively, displayed with the blue lines.</w:t>
+                          <w:t xml:space="preserve">An example of an Enemy Vision Cone. 15 vision zones, split into 5 zone types.  The higher the zone type, the slower the detection. 'a', 'b' and 'c' are the close, </w:t>
+                        </w:r>
+                        <w:proofErr w:type="gramStart"/>
+                        <w:r>
+                          <w:rPr>
+                            <w:i/>
+                            <w:iCs/>
+                            <w:sz w:val="16"/>
+                            <w:szCs w:val="16"/>
+                            <w:highlight w:val="black"/>
+                          </w:rPr>
+                          <w:t>medium</w:t>
+                        </w:r>
+                        <w:proofErr w:type="gramEnd"/>
+                        <w:r>
+                          <w:rPr>
+                            <w:i/>
+                            <w:iCs/>
+                            <w:sz w:val="16"/>
+                            <w:szCs w:val="16"/>
+                            <w:highlight w:val="black"/>
+                          </w:rPr>
+                          <w:t xml:space="preserve"> and wide angles respectively, displayed with the blue lines.</w:t>
                         </w:r>
                       </w:p>
                     </w:txbxContent>
@@ -485,7 +553,15 @@
       </w:r>
       <w:r>
         <w:lastRenderedPageBreak/>
-        <w:t>into different zones. This was done by first splitting the view cone into 3 different angles, wide, medium and close. The smaller the angle, the faster the player should be detected. The next step is to add 3 distinct ranges within the view cone. This allows for the player to be detected slower when they are further out from the enemy</w:t>
+        <w:t xml:space="preserve">into different zones. This was done by first splitting the view cone into 3 different angles, wide, </w:t>
+      </w:r>
+      <w:proofErr w:type="gramStart"/>
+      <w:r>
+        <w:t>medium</w:t>
+      </w:r>
+      <w:proofErr w:type="gramEnd"/>
+      <w:r>
+        <w:t xml:space="preserve"> and close. The smaller the angle, the faster the player should be detected. The next step is to add 3 distinct ranges within the view cone. This allows for the player to be detected slower when they are further out from the enemy</w:t>
       </w:r>
       <w:r>
         <w:t xml:space="preserve">, </w:t>
@@ -718,8 +794,13 @@
       <w:r>
         <w:t xml:space="preserve"> for 15 seconds each. After 30 seconds the search class calls an end to the search and tells the guards to resume their patrol as normal. </w:t>
       </w:r>
-      <w:r>
-        <w:t xml:space="preserve">In order to make the AI look like they are communicating in the game, once one guard spots a player, the search class tasks all other guards to </w:t>
+      <w:proofErr w:type="gramStart"/>
+      <w:r>
+        <w:t>In order to</w:t>
+      </w:r>
+      <w:proofErr w:type="gramEnd"/>
+      <w:r>
+        <w:t xml:space="preserve"> make the AI look like they are communicating in the game, once one guard spots a player, the search class tasks all other guards to </w:t>
       </w:r>
       <w:r>
         <w:t>path find</w:t>
@@ -743,7 +824,15 @@
         <w:t>d</w:t>
       </w:r>
       <w:r>
-        <w:t xml:space="preserve"> the enemies to use a behaviour tree to dictate their actions. The specific behaviours include Patrol, Search, Chase and Attack.  First, a generic behaviour tree architecture </w:t>
+        <w:t xml:space="preserve"> the enemies to use a behaviour tree to dictate their actions. The specific behaviours include Patrol, Search, </w:t>
+      </w:r>
+      <w:proofErr w:type="gramStart"/>
+      <w:r>
+        <w:t>Chase</w:t>
+      </w:r>
+      <w:proofErr w:type="gramEnd"/>
+      <w:r>
+        <w:t xml:space="preserve"> and Attack.  First, a generic behaviour tree architecture </w:t>
       </w:r>
       <w:r>
         <w:t xml:space="preserve">was implemented. The behaviour tree had 4 nodes. The first was a root node at the top of a behaviour tree. The second and third were Selector and Sequence nodes respectively. A selector node works like an OR logic gate (If any child node returns </w:t>
@@ -770,7 +859,15 @@
         <w:t>success</w:t>
       </w:r>
       <w:r>
-        <w:t xml:space="preserve">). The final node type is a leaf node where all of the </w:t>
+        <w:t xml:space="preserve">). The final node type is a leaf node where </w:t>
+      </w:r>
+      <w:proofErr w:type="gramStart"/>
+      <w:r>
+        <w:t>all of</w:t>
+      </w:r>
+      <w:proofErr w:type="gramEnd"/>
+      <w:r>
+        <w:t xml:space="preserve"> the </w:t>
       </w:r>
       <w:r>
         <w:t>classes/</w:t>
@@ -958,7 +1055,13 @@
     </w:p>
     <w:p>
       <w:r>
-        <w:t xml:space="preserve">Objective 2A involved implementing UI elements above the enemies` heads that would tell the player what state the enemy was currently in. There were four main enemy states in the game, Patrolling, Searching, Chasing and Attacking. The Patrolling state would have no UI element. The Searching state would have a question mark icon and the Chasing and Attacking states both had an exclamation mark UI symbol to depict an ‘Alerted’ enemy. The implementation involved binding these symbols to the </w:t>
+        <w:t xml:space="preserve">Objective 2A involved implementing UI elements above the enemies` heads that would tell the player what state the enemy was currently in. </w:t>
+      </w:r>
+      <w:r>
+        <w:t>The game had four main enemy states: Patrolling</w:t>
+      </w:r>
+      <w:r>
+        <w:t xml:space="preserve">, Searching, Chasing and Attacking. The Patrolling state would have no UI element. The Searching state would have a question mark icon and the Chasing and Attacking states both had an exclamation mark UI symbol to depict an ‘Alerted’ enemy. The implementation involved binding these symbols to the </w:t>
       </w:r>
       <w:r>
         <w:t>e</w:t>
@@ -980,7 +1083,16 @@
       </w:r>
     </w:p>
     <w:p/>
-    <w:p/>
+    <w:p>
+      <w:r>
+        <w:t>UI Depicting Enemy Detection level (Objective 2B)</w:t>
+      </w:r>
+    </w:p>
+    <w:p>
+      <w:r>
+        <w:t xml:space="preserve">Objective 2B required the development of a UI element which would help the player understand how close the enemy was to spot them. The first part of the implementation involved designing and importing a detection bar into Unity and having that be another child of the Canvas UI game object. Then, the detection was set up to be enabled when the player was in the process of being detected and disabled if the enemies were alerted by the player or had not seen the player. The detection level was handled by a simple UI Image in Unity. Its position was set relative to the Canvas object and its size was dictated by a built-in Unity component called a Slider. This component had built-in functionality which allowed the blank image to be scaled based on a pre-determined amount, in this case, the detection level. The detection level was set in the CheckGuardSpotted class by taking the time the player had been currently visible to the guard and dividing it by the total time it would take to spot the player in that particular zone. </w:t>
+      </w:r>
+    </w:p>
     <w:p/>
     <w:p/>
     <w:p/>

</xml_diff>

<commit_message>
removed broken smoke bomb features. Basic smoke bomb implemented, mechanics part 1 completed
</commit_message>
<xml_diff>
--- a/Methods/Methods.docx
+++ b/Methods/Methods.docx
@@ -1090,14 +1090,65 @@
     </w:p>
     <w:p>
       <w:r>
-        <w:t xml:space="preserve">Objective 2B required the development of a UI element which would help the player understand how close the enemy was to spot them. The first part of the implementation involved designing and importing a detection bar into Unity and having that be another child of the Canvas UI game object. Then, the detection was set up to be enabled when the player was in the process of being detected and disabled if the enemies were alerted by the player or had not seen the player. The detection level was handled by a simple UI Image in Unity. Its position was set relative to the Canvas object and its size was dictated by a built-in Unity component called a Slider. This component had built-in functionality which allowed the blank image to be scaled based on a pre-determined amount, in this case, the detection level. The detection level was set in the CheckGuardSpotted class by taking the time the player had been currently visible to the guard and dividing it by the total time it would take to spot the player in that particular zone. </w:t>
-      </w:r>
-    </w:p>
-    <w:p/>
-    <w:p/>
-    <w:p/>
-    <w:p/>
-    <w:p/>
+        <w:t>Objective 2B required the development of a UI element which would help the player understand how close the enemy was to spot them. The first part of the implementation involved designing and importing a detection bar into Unity and having that be another child of the Canvas UI game object. Then, the detection was set up to be enabled when the player was in the process of being detected and disabled if the enemies were alerted by the player or had not seen the player. The detection level was handled by a simple UI Image in Unity. Its position was set relative to the Canvas object and its size was dictated by a built-in Unity component called a Slider. This component had built-in functionality</w:t>
+      </w:r>
+      <w:r>
+        <w:t>, allowing</w:t>
+      </w:r>
+      <w:r>
+        <w:t xml:space="preserve"> the blank image to be scaled based on a pre-determined amount, in this case, the detection level. The detection level was set in the CheckGuardSpotted class by taking the time the player had been currently visible to the guard and dividing it by the total time it would take to spot the player in that particular zone. </w:t>
+      </w:r>
+    </w:p>
+    <w:p/>
+    <w:p/>
+    <w:p/>
+    <w:p>
+      <w:r>
+        <w:lastRenderedPageBreak/>
+        <w:t>Smoke Bomb Mechanic (Objective 3Ai)</w:t>
+      </w:r>
+    </w:p>
+    <w:p>
+      <w:r>
+        <w:t>The first mechanic to implement as part of Objective 3A was a smoke bomb. The mechanic had two</w:t>
+      </w:r>
+      <w:r>
+        <w:t xml:space="preserve"> </w:t>
+      </w:r>
+      <w:r>
+        <w:t xml:space="preserve">components. The first was a smoke bomb </w:t>
+      </w:r>
+      <w:r>
+        <w:t>canister. Upon the player’s press of a button, the canister would be initialised into the level falling just in front of the player as if the player had let it go from their hand. The second component was the smoke, the smoke was an effect found on the Unity Asset Store and had been manipulated using the Unity Particle System component to make the smoke look more appealing and do a better job of hiding the player. Once the canister had been dropped, it had a delay before the canister was culled from the game and the smoke was in</w:t>
+      </w:r>
+      <w:r>
+        <w:t>stantiated</w:t>
+      </w:r>
+      <w:r>
+        <w:t xml:space="preserve">. </w:t>
+      </w:r>
+      <w:r>
+        <w:t>The smoke object had a box collider and the same</w:t>
+      </w:r>
+      <w:r>
+        <w:t xml:space="preserve"> layer</w:t>
+      </w:r>
+      <w:r>
+        <w:t xml:space="preserve"> mask </w:t>
+      </w:r>
+      <w:r>
+        <w:t>as</w:t>
+      </w:r>
+      <w:r>
+        <w:t xml:space="preserve"> any obstacles in the scene. This was done so that Enemies could not see the player through the smoke. This implementation worked well but did not fully cover what was required in the Use Case Specification. The shortcomings and the reasons for those </w:t>
+      </w:r>
+      <w:r>
+        <w:t>shortcomings</w:t>
+      </w:r>
+      <w:r>
+        <w:t xml:space="preserve"> will be discussed in the Results section. </w:t>
+      </w:r>
+    </w:p>
     <w:p/>
     <w:p/>
     <w:sectPr>

</xml_diff>